<commit_message>
Reorganized file structure, created new gearbox design v1.0 with more testing needed
</commit_message>
<xml_diff>
--- a/docs/development_plan.docx
+++ b/docs/development_plan.docx
@@ -6,14 +6,14 @@
       <w:pPr>
         <w:jc w:val="center"/>
         <w:rPr>
-          <w:sz w:val="144"/>
-          <w:szCs w:val="144"/>
+          <w:sz w:val="32"/>
+          <w:szCs w:val="32"/>
         </w:rPr>
       </w:pPr>
       <w:r>
         <w:rPr>
-          <w:sz w:val="144"/>
-          <w:szCs w:val="144"/>
+          <w:sz w:val="56"/>
+          <w:szCs w:val="56"/>
         </w:rPr>
         <w:t>Robot Cat Toy</w:t>
       </w:r>
@@ -22,128 +22,1190 @@
       <w:pPr>
         <w:jc w:val="center"/>
         <w:rPr>
-          <w:sz w:val="44"/>
-          <w:szCs w:val="44"/>
-        </w:rPr>
-      </w:pPr>
-    </w:p>
-    <w:p>
-      <w:pPr>
-        <w:jc w:val="center"/>
-        <w:rPr>
           <w:color w:val="00B0F0"/>
-          <w:sz w:val="72"/>
-          <w:szCs w:val="72"/>
+          <w:sz w:val="48"/>
+          <w:szCs w:val="48"/>
         </w:rPr>
       </w:pPr>
       <w:r>
         <w:rPr>
           <w:color w:val="00B0F0"/>
-          <w:sz w:val="72"/>
-          <w:szCs w:val="72"/>
+          <w:sz w:val="48"/>
+          <w:szCs w:val="48"/>
         </w:rPr>
         <w:t>Development Plan</w:t>
       </w:r>
     </w:p>
     <w:p>
       <w:pPr>
-        <w:jc w:val="center"/>
+        <w:pStyle w:val="Heading1"/>
+      </w:pPr>
+      <w:r>
+        <w:t>Mechanical</w:t>
+      </w:r>
+    </w:p>
+    <w:tbl>
+      <w:tblPr>
+        <w:tblW w:w="10358" w:type="dxa"/>
+        <w:tblLook w:val="04A0" w:firstRow="1" w:lastRow="0" w:firstColumn="1" w:lastColumn="0" w:noHBand="0" w:noVBand="1"/>
+      </w:tblPr>
+      <w:tblGrid>
+        <w:gridCol w:w="1462"/>
+        <w:gridCol w:w="1251"/>
+        <w:gridCol w:w="1184"/>
+        <w:gridCol w:w="669"/>
+        <w:gridCol w:w="5792"/>
+      </w:tblGrid>
+      <w:tr>
+        <w:trPr>
+          <w:trHeight w:val="462"/>
+        </w:trPr>
+        <w:tc>
+          <w:tcPr>
+            <w:tcW w:w="1462" w:type="dxa"/>
+            <w:tcBorders>
+              <w:top w:val="single" w:sz="4" w:space="0" w:color="auto"/>
+              <w:left w:val="single" w:sz="4" w:space="0" w:color="auto"/>
+              <w:bottom w:val="single" w:sz="4" w:space="0" w:color="auto"/>
+              <w:right w:val="single" w:sz="4" w:space="0" w:color="auto"/>
+            </w:tcBorders>
+            <w:vAlign w:val="center"/>
+          </w:tcPr>
+          <w:p>
+            <w:pPr>
+              <w:spacing w:after="0" w:line="240" w:lineRule="auto"/>
+              <w:jc w:val="center"/>
+              <w:rPr>
+                <w:rFonts w:ascii="Calibri" w:eastAsia="Times New Roman" w:hAnsi="Calibri" w:cs="Calibri"/>
+                <w:color w:val="000000"/>
+              </w:rPr>
+            </w:pPr>
+            <w:r>
+              <w:rPr>
+                <w:rFonts w:ascii="Calibri" w:eastAsia="Times New Roman" w:hAnsi="Calibri" w:cs="Calibri"/>
+                <w:color w:val="000000"/>
+              </w:rPr>
+              <w:t>Name</w:t>
+            </w:r>
+          </w:p>
+        </w:tc>
+        <w:tc>
+          <w:tcPr>
+            <w:tcW w:w="1251" w:type="dxa"/>
+            <w:tcBorders>
+              <w:top w:val="single" w:sz="4" w:space="0" w:color="auto"/>
+              <w:left w:val="single" w:sz="4" w:space="0" w:color="auto"/>
+              <w:bottom w:val="single" w:sz="4" w:space="0" w:color="auto"/>
+              <w:right w:val="single" w:sz="4" w:space="0" w:color="auto"/>
+            </w:tcBorders>
+            <w:vAlign w:val="center"/>
+          </w:tcPr>
+          <w:p>
+            <w:pPr>
+              <w:spacing w:after="0" w:line="240" w:lineRule="auto"/>
+              <w:jc w:val="center"/>
+              <w:rPr>
+                <w:rFonts w:ascii="Calibri" w:eastAsia="Times New Roman" w:hAnsi="Calibri" w:cs="Calibri"/>
+                <w:color w:val="000000"/>
+              </w:rPr>
+            </w:pPr>
+            <w:r>
+              <w:rPr>
+                <w:rFonts w:ascii="Calibri" w:eastAsia="Times New Roman" w:hAnsi="Calibri" w:cs="Calibri"/>
+                <w:color w:val="000000"/>
+              </w:rPr>
+              <w:t>Weeks</w:t>
+            </w:r>
+          </w:p>
+        </w:tc>
+        <w:tc>
+          <w:tcPr>
+            <w:tcW w:w="1184" w:type="dxa"/>
+            <w:tcBorders>
+              <w:top w:val="single" w:sz="4" w:space="0" w:color="auto"/>
+              <w:left w:val="single" w:sz="4" w:space="0" w:color="auto"/>
+              <w:bottom w:val="single" w:sz="4" w:space="0" w:color="auto"/>
+              <w:right w:val="single" w:sz="4" w:space="0" w:color="auto"/>
+            </w:tcBorders>
+            <w:vAlign w:val="center"/>
+          </w:tcPr>
+          <w:p>
+            <w:pPr>
+              <w:spacing w:after="0" w:line="240" w:lineRule="auto"/>
+              <w:jc w:val="center"/>
+              <w:rPr>
+                <w:rFonts w:ascii="Calibri" w:eastAsia="Times New Roman" w:hAnsi="Calibri" w:cs="Calibri"/>
+                <w:color w:val="000000"/>
+              </w:rPr>
+            </w:pPr>
+            <w:r>
+              <w:rPr>
+                <w:rFonts w:ascii="Calibri" w:eastAsia="Times New Roman" w:hAnsi="Calibri" w:cs="Calibri"/>
+                <w:color w:val="000000"/>
+              </w:rPr>
+              <w:t>Due Date</w:t>
+            </w:r>
+          </w:p>
+        </w:tc>
+        <w:tc>
+          <w:tcPr>
+            <w:tcW w:w="669" w:type="dxa"/>
+            <w:tcBorders>
+              <w:top w:val="single" w:sz="4" w:space="0" w:color="auto"/>
+              <w:left w:val="nil"/>
+              <w:bottom w:val="single" w:sz="4" w:space="0" w:color="auto"/>
+              <w:right w:val="single" w:sz="4" w:space="0" w:color="auto"/>
+            </w:tcBorders>
+            <w:shd w:val="clear" w:color="auto" w:fill="auto"/>
+            <w:noWrap/>
+            <w:vAlign w:val="center"/>
+            <w:hideMark/>
+          </w:tcPr>
+          <w:p>
+            <w:pPr>
+              <w:spacing w:after="0" w:line="240" w:lineRule="auto"/>
+              <w:jc w:val="center"/>
+              <w:rPr>
+                <w:rFonts w:ascii="Calibri" w:eastAsia="Times New Roman" w:hAnsi="Calibri" w:cs="Calibri"/>
+                <w:color w:val="000000"/>
+              </w:rPr>
+            </w:pPr>
+            <w:r>
+              <w:rPr>
+                <w:rFonts w:ascii="Calibri" w:eastAsia="Times New Roman" w:hAnsi="Calibri" w:cs="Calibri"/>
+                <w:color w:val="000000"/>
+              </w:rPr>
+              <w:t>Issue</w:t>
+            </w:r>
+          </w:p>
+        </w:tc>
+        <w:tc>
+          <w:tcPr>
+            <w:tcW w:w="5792" w:type="dxa"/>
+            <w:tcBorders>
+              <w:top w:val="single" w:sz="4" w:space="0" w:color="auto"/>
+              <w:left w:val="nil"/>
+              <w:bottom w:val="single" w:sz="4" w:space="0" w:color="auto"/>
+              <w:right w:val="single" w:sz="4" w:space="0" w:color="auto"/>
+            </w:tcBorders>
+            <w:shd w:val="clear" w:color="auto" w:fill="auto"/>
+            <w:noWrap/>
+            <w:vAlign w:val="center"/>
+            <w:hideMark/>
+          </w:tcPr>
+          <w:p>
+            <w:pPr>
+              <w:spacing w:after="0" w:line="240" w:lineRule="auto"/>
+              <w:jc w:val="center"/>
+              <w:rPr>
+                <w:rFonts w:ascii="Calibri" w:eastAsia="Times New Roman" w:hAnsi="Calibri" w:cs="Calibri"/>
+                <w:color w:val="000000"/>
+              </w:rPr>
+            </w:pPr>
+            <w:r>
+              <w:rPr>
+                <w:rFonts w:ascii="Calibri" w:eastAsia="Times New Roman" w:hAnsi="Calibri" w:cs="Calibri"/>
+                <w:color w:val="000000"/>
+              </w:rPr>
+              <w:t>Description</w:t>
+            </w:r>
+          </w:p>
+        </w:tc>
+      </w:tr>
+      <w:tr>
+        <w:trPr>
+          <w:trHeight w:val="462"/>
+        </w:trPr>
+        <w:tc>
+          <w:tcPr>
+            <w:tcW w:w="1462" w:type="dxa"/>
+            <w:tcBorders>
+              <w:top w:val="nil"/>
+              <w:left w:val="single" w:sz="4" w:space="0" w:color="auto"/>
+              <w:bottom w:val="single" w:sz="4" w:space="0" w:color="auto"/>
+              <w:right w:val="single" w:sz="4" w:space="0" w:color="auto"/>
+            </w:tcBorders>
+            <w:vAlign w:val="center"/>
+          </w:tcPr>
+          <w:p>
+            <w:pPr>
+              <w:spacing w:after="0" w:line="240" w:lineRule="auto"/>
+              <w:jc w:val="center"/>
+              <w:rPr>
+                <w:rFonts w:ascii="Calibri" w:eastAsia="Times New Roman" w:hAnsi="Calibri" w:cs="Calibri"/>
+                <w:color w:val="000000"/>
+              </w:rPr>
+            </w:pPr>
+            <w:r>
+              <w:rPr>
+                <w:rFonts w:ascii="Calibri" w:eastAsia="Times New Roman" w:hAnsi="Calibri" w:cs="Calibri"/>
+                <w:color w:val="000000"/>
+              </w:rPr>
+              <w:t>Create gearbox</w:t>
+            </w:r>
+          </w:p>
+        </w:tc>
+        <w:tc>
+          <w:tcPr>
+            <w:tcW w:w="1251" w:type="dxa"/>
+            <w:tcBorders>
+              <w:top w:val="nil"/>
+              <w:left w:val="single" w:sz="4" w:space="0" w:color="auto"/>
+              <w:bottom w:val="single" w:sz="4" w:space="0" w:color="auto"/>
+              <w:right w:val="single" w:sz="4" w:space="0" w:color="auto"/>
+            </w:tcBorders>
+            <w:vAlign w:val="center"/>
+          </w:tcPr>
+          <w:p>
+            <w:pPr>
+              <w:spacing w:after="0" w:line="240" w:lineRule="auto"/>
+              <w:jc w:val="center"/>
+              <w:rPr>
+                <w:rFonts w:ascii="Calibri" w:eastAsia="Times New Roman" w:hAnsi="Calibri" w:cs="Calibri"/>
+                <w:color w:val="000000"/>
+              </w:rPr>
+            </w:pPr>
+            <w:r>
+              <w:rPr>
+                <w:rFonts w:ascii="Calibri" w:eastAsia="Times New Roman" w:hAnsi="Calibri" w:cs="Calibri"/>
+                <w:color w:val="000000"/>
+              </w:rPr>
+              <w:t>2</w:t>
+            </w:r>
+          </w:p>
+        </w:tc>
+        <w:tc>
+          <w:tcPr>
+            <w:tcW w:w="1184" w:type="dxa"/>
+            <w:tcBorders>
+              <w:top w:val="nil"/>
+              <w:left w:val="single" w:sz="4" w:space="0" w:color="auto"/>
+              <w:bottom w:val="single" w:sz="4" w:space="0" w:color="auto"/>
+              <w:right w:val="single" w:sz="4" w:space="0" w:color="auto"/>
+            </w:tcBorders>
+            <w:vAlign w:val="center"/>
+          </w:tcPr>
+          <w:p>
+            <w:pPr>
+              <w:spacing w:after="0" w:line="240" w:lineRule="auto"/>
+              <w:jc w:val="center"/>
+              <w:rPr>
+                <w:rFonts w:ascii="Calibri" w:eastAsia="Times New Roman" w:hAnsi="Calibri" w:cs="Calibri"/>
+                <w:color w:val="000000"/>
+              </w:rPr>
+            </w:pPr>
+            <w:r>
+              <w:rPr>
+                <w:rFonts w:ascii="Calibri" w:eastAsia="Times New Roman" w:hAnsi="Calibri" w:cs="Calibri"/>
+                <w:color w:val="000000"/>
+              </w:rPr>
+              <w:t>8-26</w:t>
+            </w:r>
+          </w:p>
+        </w:tc>
+        <w:tc>
+          <w:tcPr>
+            <w:tcW w:w="669" w:type="dxa"/>
+            <w:tcBorders>
+              <w:top w:val="nil"/>
+              <w:left w:val="nil"/>
+              <w:bottom w:val="single" w:sz="4" w:space="0" w:color="auto"/>
+              <w:right w:val="single" w:sz="4" w:space="0" w:color="auto"/>
+            </w:tcBorders>
+            <w:shd w:val="clear" w:color="auto" w:fill="auto"/>
+            <w:noWrap/>
+            <w:vAlign w:val="center"/>
+            <w:hideMark/>
+          </w:tcPr>
+          <w:p>
+            <w:pPr>
+              <w:spacing w:after="0" w:line="240" w:lineRule="auto"/>
+              <w:jc w:val="center"/>
+              <w:rPr>
+                <w:rFonts w:ascii="Calibri" w:eastAsia="Times New Roman" w:hAnsi="Calibri" w:cs="Calibri"/>
+                <w:color w:val="000000"/>
+              </w:rPr>
+            </w:pPr>
+            <w:r>
+              <w:rPr>
+                <w:rFonts w:ascii="Calibri" w:eastAsia="Times New Roman" w:hAnsi="Calibri" w:cs="Calibri"/>
+                <w:color w:val="000000"/>
+              </w:rPr>
+              <w:t>1</w:t>
+            </w:r>
+          </w:p>
+        </w:tc>
+        <w:tc>
+          <w:tcPr>
+            <w:tcW w:w="5792" w:type="dxa"/>
+            <w:tcBorders>
+              <w:top w:val="nil"/>
+              <w:left w:val="nil"/>
+              <w:bottom w:val="single" w:sz="4" w:space="0" w:color="auto"/>
+              <w:right w:val="single" w:sz="4" w:space="0" w:color="auto"/>
+            </w:tcBorders>
+            <w:shd w:val="clear" w:color="auto" w:fill="auto"/>
+            <w:noWrap/>
+            <w:vAlign w:val="center"/>
+            <w:hideMark/>
+          </w:tcPr>
+          <w:p>
+            <w:pPr>
+              <w:spacing w:after="0" w:line="240" w:lineRule="auto"/>
+              <w:rPr>
+                <w:rStyle w:val="Hyperlink"/>
+                <w:sz w:val="24"/>
+                <w:szCs w:val="24"/>
+              </w:rPr>
+            </w:pPr>
+            <w:r>
+              <w:rPr>
+                <w:rFonts w:ascii="Calibri" w:eastAsia="Times New Roman" w:hAnsi="Calibri" w:cs="Calibri"/>
+                <w:strike/>
+                <w:color w:val="000000"/>
+              </w:rPr>
+              <w:t xml:space="preserve">Order screws/bearings for gearbox. Buy a set that also comes with threaded inserts. </w:t>
+            </w:r>
+            <w:hyperlink r:id="rId6" w:history="1">
+              <w:r>
+                <w:rPr>
+                  <w:rStyle w:val="Hyperlink"/>
+                  <w:sz w:val="24"/>
+                  <w:szCs w:val="24"/>
+                </w:rPr>
+                <w:t>https://www.thingiverse.com/thing:3603555</w:t>
+              </w:r>
+            </w:hyperlink>
+          </w:p>
+          <w:p>
+            <w:pPr>
+              <w:pStyle w:val="ListParagraph"/>
+              <w:numPr>
+                <w:ilvl w:val="0"/>
+                <w:numId w:val="6"/>
+              </w:numPr>
+              <w:spacing w:after="0" w:line="240" w:lineRule="auto"/>
+              <w:rPr>
+                <w:rStyle w:val="Hyperlink"/>
+                <w:sz w:val="24"/>
+                <w:szCs w:val="24"/>
+                <w:u w:val="none"/>
+              </w:rPr>
+            </w:pPr>
+            <w:r>
+              <w:rPr>
+                <w:rStyle w:val="Hyperlink"/>
+                <w:color w:val="auto"/>
+                <w:sz w:val="24"/>
+                <w:szCs w:val="24"/>
+                <w:u w:val="none"/>
+              </w:rPr>
+              <w:t>Need to design my own gearbox, since there are some things I need changed. Using this example as a reference</w:t>
+            </w:r>
+          </w:p>
+          <w:p>
+            <w:pPr>
+              <w:spacing w:after="0" w:line="240" w:lineRule="auto"/>
+              <w:rPr>
+                <w:rStyle w:val="Hyperlink"/>
+                <w:sz w:val="24"/>
+                <w:szCs w:val="24"/>
+              </w:rPr>
+            </w:pPr>
+          </w:p>
+          <w:p>
+            <w:pPr>
+              <w:spacing w:after="0" w:line="240" w:lineRule="auto"/>
+              <w:rPr>
+                <w:rFonts w:ascii="Calibri" w:eastAsia="Times New Roman" w:hAnsi="Calibri" w:cs="Calibri"/>
+                <w:color w:val="000000"/>
+              </w:rPr>
+            </w:pPr>
+          </w:p>
+        </w:tc>
+      </w:tr>
+      <w:tr>
+        <w:trPr>
+          <w:trHeight w:val="485"/>
+        </w:trPr>
+        <w:tc>
+          <w:tcPr>
+            <w:tcW w:w="1462" w:type="dxa"/>
+            <w:tcBorders>
+              <w:top w:val="nil"/>
+              <w:left w:val="single" w:sz="4" w:space="0" w:color="auto"/>
+              <w:bottom w:val="single" w:sz="4" w:space="0" w:color="auto"/>
+              <w:right w:val="single" w:sz="4" w:space="0" w:color="auto"/>
+            </w:tcBorders>
+            <w:vAlign w:val="center"/>
+          </w:tcPr>
+          <w:p>
+            <w:pPr>
+              <w:spacing w:after="0" w:line="240" w:lineRule="auto"/>
+              <w:jc w:val="center"/>
+              <w:rPr>
+                <w:rFonts w:ascii="Calibri" w:eastAsia="Times New Roman" w:hAnsi="Calibri" w:cs="Calibri"/>
+                <w:color w:val="000000"/>
+              </w:rPr>
+            </w:pPr>
+            <w:r>
+              <w:rPr>
+                <w:rFonts w:ascii="Calibri" w:eastAsia="Times New Roman" w:hAnsi="Calibri" w:cs="Calibri"/>
+                <w:color w:val="000000"/>
+              </w:rPr>
+              <w:t>Slider Mechanism</w:t>
+            </w:r>
+          </w:p>
+        </w:tc>
+        <w:tc>
+          <w:tcPr>
+            <w:tcW w:w="1251" w:type="dxa"/>
+            <w:tcBorders>
+              <w:top w:val="nil"/>
+              <w:left w:val="single" w:sz="4" w:space="0" w:color="auto"/>
+              <w:bottom w:val="single" w:sz="4" w:space="0" w:color="auto"/>
+              <w:right w:val="single" w:sz="4" w:space="0" w:color="auto"/>
+            </w:tcBorders>
+            <w:vAlign w:val="center"/>
+          </w:tcPr>
+          <w:p>
+            <w:pPr>
+              <w:spacing w:after="0" w:line="240" w:lineRule="auto"/>
+              <w:jc w:val="center"/>
+              <w:rPr>
+                <w:rFonts w:ascii="Calibri" w:eastAsia="Times New Roman" w:hAnsi="Calibri" w:cs="Calibri"/>
+                <w:color w:val="000000"/>
+              </w:rPr>
+            </w:pPr>
+            <w:r>
+              <w:rPr>
+                <w:rFonts w:ascii="Calibri" w:eastAsia="Times New Roman" w:hAnsi="Calibri" w:cs="Calibri"/>
+                <w:color w:val="000000"/>
+              </w:rPr>
+              <w:t>2</w:t>
+            </w:r>
+          </w:p>
+        </w:tc>
+        <w:tc>
+          <w:tcPr>
+            <w:tcW w:w="1184" w:type="dxa"/>
+            <w:tcBorders>
+              <w:top w:val="nil"/>
+              <w:left w:val="single" w:sz="4" w:space="0" w:color="auto"/>
+              <w:bottom w:val="single" w:sz="4" w:space="0" w:color="auto"/>
+              <w:right w:val="single" w:sz="4" w:space="0" w:color="auto"/>
+            </w:tcBorders>
+            <w:vAlign w:val="center"/>
+          </w:tcPr>
+          <w:p>
+            <w:pPr>
+              <w:spacing w:after="0" w:line="240" w:lineRule="auto"/>
+              <w:jc w:val="center"/>
+              <w:rPr>
+                <w:rFonts w:ascii="Calibri" w:eastAsia="Times New Roman" w:hAnsi="Calibri" w:cs="Calibri"/>
+                <w:color w:val="000000"/>
+              </w:rPr>
+            </w:pPr>
+            <w:r>
+              <w:rPr>
+                <w:rFonts w:ascii="Calibri" w:eastAsia="Times New Roman" w:hAnsi="Calibri" w:cs="Calibri"/>
+                <w:color w:val="000000"/>
+              </w:rPr>
+              <w:t>9-9</w:t>
+            </w:r>
+          </w:p>
+        </w:tc>
+        <w:tc>
+          <w:tcPr>
+            <w:tcW w:w="669" w:type="dxa"/>
+            <w:tcBorders>
+              <w:top w:val="nil"/>
+              <w:left w:val="nil"/>
+              <w:bottom w:val="single" w:sz="4" w:space="0" w:color="auto"/>
+              <w:right w:val="single" w:sz="4" w:space="0" w:color="auto"/>
+            </w:tcBorders>
+            <w:shd w:val="clear" w:color="auto" w:fill="auto"/>
+            <w:noWrap/>
+            <w:vAlign w:val="center"/>
+            <w:hideMark/>
+          </w:tcPr>
+          <w:p>
+            <w:pPr>
+              <w:spacing w:after="0" w:line="240" w:lineRule="auto"/>
+              <w:jc w:val="center"/>
+              <w:rPr>
+                <w:rFonts w:ascii="Calibri" w:eastAsia="Times New Roman" w:hAnsi="Calibri" w:cs="Calibri"/>
+                <w:color w:val="000000"/>
+              </w:rPr>
+            </w:pPr>
+            <w:r>
+              <w:rPr>
+                <w:rFonts w:ascii="Calibri" w:eastAsia="Times New Roman" w:hAnsi="Calibri" w:cs="Calibri"/>
+                <w:color w:val="000000"/>
+              </w:rPr>
+              <w:t>8</w:t>
+            </w:r>
+          </w:p>
+        </w:tc>
+        <w:tc>
+          <w:tcPr>
+            <w:tcW w:w="5792" w:type="dxa"/>
+            <w:tcBorders>
+              <w:top w:val="nil"/>
+              <w:left w:val="nil"/>
+              <w:bottom w:val="single" w:sz="4" w:space="0" w:color="auto"/>
+              <w:right w:val="single" w:sz="4" w:space="0" w:color="auto"/>
+            </w:tcBorders>
+            <w:shd w:val="clear" w:color="auto" w:fill="auto"/>
+            <w:noWrap/>
+            <w:vAlign w:val="center"/>
+            <w:hideMark/>
+          </w:tcPr>
+          <w:p>
+            <w:pPr>
+              <w:spacing w:after="0" w:line="240" w:lineRule="auto"/>
+              <w:rPr>
+                <w:rFonts w:ascii="Calibri" w:eastAsia="Times New Roman" w:hAnsi="Calibri" w:cs="Calibri"/>
+                <w:strike/>
+                <w:color w:val="000000"/>
+                <w:sz w:val="24"/>
+                <w:szCs w:val="24"/>
+              </w:rPr>
+            </w:pPr>
+            <w:r>
+              <w:rPr>
+                <w:strike/>
+                <w:sz w:val="24"/>
+                <w:szCs w:val="24"/>
+              </w:rPr>
+              <w:t>Add new belt (</w:t>
+            </w:r>
+            <w:hyperlink r:id="rId7" w:history="1">
+              <w:r>
+                <w:rPr>
+                  <w:rStyle w:val="Hyperlink"/>
+                  <w:strike/>
+                  <w:sz w:val="24"/>
+                  <w:szCs w:val="24"/>
+                </w:rPr>
+                <w:t>amazon</w:t>
+              </w:r>
+            </w:hyperlink>
+            <w:r>
+              <w:rPr>
+                <w:strike/>
+                <w:sz w:val="24"/>
+                <w:szCs w:val="24"/>
+              </w:rPr>
+              <w:t>)</w:t>
+            </w:r>
+            <w:r>
+              <w:rPr>
+                <w:rFonts w:ascii="Calibri" w:eastAsia="Times New Roman" w:hAnsi="Calibri" w:cs="Calibri"/>
+                <w:color w:val="000000"/>
+              </w:rPr>
+              <w:t> </w:t>
+            </w:r>
+            <w:r>
+              <w:rPr>
+                <w:rFonts w:ascii="Calibri" w:eastAsia="Times New Roman" w:hAnsi="Calibri" w:cs="Calibri"/>
+                <w:strike/>
+                <w:color w:val="000000"/>
+                <w:sz w:val="24"/>
+                <w:szCs w:val="24"/>
+              </w:rPr>
+              <w:t> </w:t>
+            </w:r>
+          </w:p>
+          <w:p>
+            <w:pPr>
+              <w:spacing w:after="0" w:line="240" w:lineRule="auto"/>
+              <w:rPr>
+                <w:rFonts w:ascii="Calibri" w:eastAsia="Times New Roman" w:hAnsi="Calibri" w:cs="Calibri"/>
+                <w:color w:val="000000"/>
+              </w:rPr>
+            </w:pPr>
+            <w:r>
+              <w:rPr>
+                <w:rFonts w:ascii="Calibri" w:eastAsia="Times New Roman" w:hAnsi="Calibri" w:cs="Calibri"/>
+                <w:color w:val="000000"/>
+              </w:rPr>
+              <w:t xml:space="preserve">New pulley: </w:t>
+            </w:r>
+            <w:hyperlink r:id="rId8" w:history="1">
+              <w:r>
+                <w:rPr>
+                  <w:rStyle w:val="Hyperlink"/>
+                  <w:rFonts w:ascii="Calibri" w:eastAsia="Times New Roman" w:hAnsi="Calibri" w:cs="Calibri"/>
+                </w:rPr>
+                <w:t>https://www.thingiverse.com/thing:2138421</w:t>
+              </w:r>
+            </w:hyperlink>
+          </w:p>
+        </w:tc>
+      </w:tr>
+      <w:tr>
+        <w:trPr>
+          <w:trHeight w:val="462"/>
+        </w:trPr>
+        <w:tc>
+          <w:tcPr>
+            <w:tcW w:w="1462" w:type="dxa"/>
+            <w:tcBorders>
+              <w:top w:val="nil"/>
+              <w:left w:val="single" w:sz="4" w:space="0" w:color="auto"/>
+              <w:bottom w:val="single" w:sz="4" w:space="0" w:color="auto"/>
+              <w:right w:val="single" w:sz="4" w:space="0" w:color="auto"/>
+            </w:tcBorders>
+            <w:vAlign w:val="center"/>
+          </w:tcPr>
+          <w:p>
+            <w:pPr>
+              <w:spacing w:after="0" w:line="240" w:lineRule="auto"/>
+              <w:jc w:val="center"/>
+              <w:rPr>
+                <w:rFonts w:ascii="Calibri" w:eastAsia="Times New Roman" w:hAnsi="Calibri" w:cs="Calibri"/>
+                <w:color w:val="000000"/>
+              </w:rPr>
+            </w:pPr>
+            <w:r>
+              <w:rPr>
+                <w:rFonts w:ascii="Calibri" w:eastAsia="Times New Roman" w:hAnsi="Calibri" w:cs="Calibri"/>
+                <w:color w:val="000000"/>
+              </w:rPr>
+              <w:t>Extender Mechanism</w:t>
+            </w:r>
+          </w:p>
+        </w:tc>
+        <w:tc>
+          <w:tcPr>
+            <w:tcW w:w="1251" w:type="dxa"/>
+            <w:tcBorders>
+              <w:top w:val="nil"/>
+              <w:left w:val="single" w:sz="4" w:space="0" w:color="auto"/>
+              <w:bottom w:val="single" w:sz="4" w:space="0" w:color="auto"/>
+              <w:right w:val="single" w:sz="4" w:space="0" w:color="auto"/>
+            </w:tcBorders>
+            <w:vAlign w:val="center"/>
+          </w:tcPr>
+          <w:p>
+            <w:pPr>
+              <w:spacing w:after="0" w:line="240" w:lineRule="auto"/>
+              <w:jc w:val="center"/>
+              <w:rPr>
+                <w:rFonts w:ascii="Calibri" w:eastAsia="Times New Roman" w:hAnsi="Calibri" w:cs="Calibri"/>
+                <w:color w:val="000000"/>
+              </w:rPr>
+            </w:pPr>
+            <w:r>
+              <w:rPr>
+                <w:rFonts w:ascii="Calibri" w:eastAsia="Times New Roman" w:hAnsi="Calibri" w:cs="Calibri"/>
+                <w:color w:val="000000"/>
+              </w:rPr>
+              <w:t>2</w:t>
+            </w:r>
+          </w:p>
+        </w:tc>
+        <w:tc>
+          <w:tcPr>
+            <w:tcW w:w="1184" w:type="dxa"/>
+            <w:tcBorders>
+              <w:top w:val="nil"/>
+              <w:left w:val="single" w:sz="4" w:space="0" w:color="auto"/>
+              <w:bottom w:val="single" w:sz="4" w:space="0" w:color="auto"/>
+              <w:right w:val="single" w:sz="4" w:space="0" w:color="auto"/>
+            </w:tcBorders>
+            <w:vAlign w:val="center"/>
+          </w:tcPr>
+          <w:p>
+            <w:pPr>
+              <w:spacing w:after="0" w:line="240" w:lineRule="auto"/>
+              <w:jc w:val="center"/>
+              <w:rPr>
+                <w:rFonts w:ascii="Calibri" w:eastAsia="Times New Roman" w:hAnsi="Calibri" w:cs="Calibri"/>
+                <w:color w:val="000000"/>
+              </w:rPr>
+            </w:pPr>
+            <w:r>
+              <w:rPr>
+                <w:rFonts w:ascii="Calibri" w:eastAsia="Times New Roman" w:hAnsi="Calibri" w:cs="Calibri"/>
+                <w:color w:val="000000"/>
+              </w:rPr>
+              <w:t>9-23</w:t>
+            </w:r>
+          </w:p>
+        </w:tc>
+        <w:tc>
+          <w:tcPr>
+            <w:tcW w:w="669" w:type="dxa"/>
+            <w:tcBorders>
+              <w:top w:val="nil"/>
+              <w:left w:val="nil"/>
+              <w:bottom w:val="single" w:sz="4" w:space="0" w:color="auto"/>
+              <w:right w:val="single" w:sz="4" w:space="0" w:color="auto"/>
+            </w:tcBorders>
+            <w:shd w:val="clear" w:color="auto" w:fill="auto"/>
+            <w:noWrap/>
+            <w:vAlign w:val="center"/>
+            <w:hideMark/>
+          </w:tcPr>
+          <w:p>
+            <w:pPr>
+              <w:spacing w:after="0" w:line="240" w:lineRule="auto"/>
+              <w:jc w:val="center"/>
+              <w:rPr>
+                <w:rFonts w:ascii="Calibri" w:eastAsia="Times New Roman" w:hAnsi="Calibri" w:cs="Calibri"/>
+                <w:color w:val="000000"/>
+              </w:rPr>
+            </w:pPr>
+            <w:r>
+              <w:rPr>
+                <w:rFonts w:ascii="Calibri" w:eastAsia="Times New Roman" w:hAnsi="Calibri" w:cs="Calibri"/>
+                <w:color w:val="000000"/>
+              </w:rPr>
+              <w:t>2</w:t>
+            </w:r>
+          </w:p>
+        </w:tc>
+        <w:tc>
+          <w:tcPr>
+            <w:tcW w:w="5792" w:type="dxa"/>
+            <w:tcBorders>
+              <w:top w:val="nil"/>
+              <w:left w:val="nil"/>
+              <w:bottom w:val="single" w:sz="4" w:space="0" w:color="auto"/>
+              <w:right w:val="single" w:sz="4" w:space="0" w:color="auto"/>
+            </w:tcBorders>
+            <w:shd w:val="clear" w:color="auto" w:fill="auto"/>
+            <w:noWrap/>
+            <w:vAlign w:val="center"/>
+            <w:hideMark/>
+          </w:tcPr>
+          <w:p>
+            <w:pPr>
+              <w:rPr>
+                <w:rFonts w:ascii="Calibri" w:eastAsia="Times New Roman" w:hAnsi="Calibri" w:cs="Calibri"/>
+                <w:color w:val="000000"/>
+              </w:rPr>
+            </w:pPr>
+            <w:r>
+              <w:rPr>
+                <w:sz w:val="24"/>
+                <w:szCs w:val="24"/>
+              </w:rPr>
+              <w:t>Use a gear rack with servo motor maybe? The gear rack portion extends out</w:t>
+            </w:r>
+            <w:r>
+              <w:rPr>
+                <w:sz w:val="24"/>
+                <w:szCs w:val="24"/>
+              </w:rPr>
+              <w:t xml:space="preserve">. </w:t>
+            </w:r>
+            <w:hyperlink r:id="rId9" w:history="1">
+              <w:r>
+                <w:rPr>
+                  <w:rStyle w:val="Hyperlink"/>
+                  <w:sz w:val="24"/>
+                  <w:szCs w:val="24"/>
+                </w:rPr>
+                <w:t>https://www.thingiverse.com/thing:2072364/comments</w:t>
+              </w:r>
+            </w:hyperlink>
+            <w:r>
+              <w:rPr>
+                <w:rFonts w:ascii="Calibri" w:eastAsia="Times New Roman" w:hAnsi="Calibri" w:cs="Calibri"/>
+                <w:color w:val="000000"/>
+              </w:rPr>
+              <w:t> </w:t>
+            </w:r>
+          </w:p>
+        </w:tc>
+      </w:tr>
+      <w:tr>
+        <w:trPr>
+          <w:trHeight w:val="462"/>
+        </w:trPr>
+        <w:tc>
+          <w:tcPr>
+            <w:tcW w:w="1462" w:type="dxa"/>
+            <w:tcBorders>
+              <w:top w:val="nil"/>
+              <w:left w:val="single" w:sz="4" w:space="0" w:color="auto"/>
+              <w:bottom w:val="single" w:sz="4" w:space="0" w:color="auto"/>
+              <w:right w:val="single" w:sz="4" w:space="0" w:color="auto"/>
+            </w:tcBorders>
+            <w:vAlign w:val="center"/>
+          </w:tcPr>
+          <w:p>
+            <w:pPr>
+              <w:spacing w:after="0" w:line="240" w:lineRule="auto"/>
+              <w:jc w:val="center"/>
+              <w:rPr>
+                <w:rFonts w:ascii="Calibri" w:eastAsia="Times New Roman" w:hAnsi="Calibri" w:cs="Calibri"/>
+                <w:color w:val="000000"/>
+              </w:rPr>
+            </w:pPr>
+            <w:r>
+              <w:rPr>
+                <w:rFonts w:ascii="Calibri" w:eastAsia="Times New Roman" w:hAnsi="Calibri" w:cs="Calibri"/>
+                <w:color w:val="000000"/>
+              </w:rPr>
+              <w:t>Reduce Friction</w:t>
+            </w:r>
+          </w:p>
+        </w:tc>
+        <w:tc>
+          <w:tcPr>
+            <w:tcW w:w="1251" w:type="dxa"/>
+            <w:tcBorders>
+              <w:top w:val="nil"/>
+              <w:left w:val="single" w:sz="4" w:space="0" w:color="auto"/>
+              <w:bottom w:val="single" w:sz="4" w:space="0" w:color="auto"/>
+              <w:right w:val="single" w:sz="4" w:space="0" w:color="auto"/>
+            </w:tcBorders>
+            <w:vAlign w:val="center"/>
+          </w:tcPr>
+          <w:p>
+            <w:pPr>
+              <w:spacing w:after="0" w:line="240" w:lineRule="auto"/>
+              <w:jc w:val="center"/>
+              <w:rPr>
+                <w:rFonts w:ascii="Calibri" w:eastAsia="Times New Roman" w:hAnsi="Calibri" w:cs="Calibri"/>
+                <w:color w:val="000000"/>
+              </w:rPr>
+            </w:pPr>
+            <w:r>
+              <w:rPr>
+                <w:rFonts w:ascii="Calibri" w:eastAsia="Times New Roman" w:hAnsi="Calibri" w:cs="Calibri"/>
+                <w:color w:val="000000"/>
+              </w:rPr>
+              <w:t>2</w:t>
+            </w:r>
+          </w:p>
+        </w:tc>
+        <w:tc>
+          <w:tcPr>
+            <w:tcW w:w="1184" w:type="dxa"/>
+            <w:tcBorders>
+              <w:top w:val="nil"/>
+              <w:left w:val="single" w:sz="4" w:space="0" w:color="auto"/>
+              <w:bottom w:val="single" w:sz="4" w:space="0" w:color="auto"/>
+              <w:right w:val="single" w:sz="4" w:space="0" w:color="auto"/>
+            </w:tcBorders>
+            <w:vAlign w:val="center"/>
+          </w:tcPr>
+          <w:p>
+            <w:pPr>
+              <w:spacing w:after="0" w:line="240" w:lineRule="auto"/>
+              <w:jc w:val="center"/>
+              <w:rPr>
+                <w:rFonts w:ascii="Calibri" w:eastAsia="Times New Roman" w:hAnsi="Calibri" w:cs="Calibri"/>
+                <w:color w:val="000000"/>
+              </w:rPr>
+            </w:pPr>
+            <w:r>
+              <w:rPr>
+                <w:rFonts w:ascii="Calibri" w:eastAsia="Times New Roman" w:hAnsi="Calibri" w:cs="Calibri"/>
+                <w:color w:val="000000"/>
+              </w:rPr>
+              <w:t>10-7</w:t>
+            </w:r>
+          </w:p>
+        </w:tc>
+        <w:tc>
+          <w:tcPr>
+            <w:tcW w:w="669" w:type="dxa"/>
+            <w:tcBorders>
+              <w:top w:val="nil"/>
+              <w:left w:val="nil"/>
+              <w:bottom w:val="single" w:sz="4" w:space="0" w:color="auto"/>
+              <w:right w:val="single" w:sz="4" w:space="0" w:color="auto"/>
+            </w:tcBorders>
+            <w:shd w:val="clear" w:color="auto" w:fill="auto"/>
+            <w:noWrap/>
+            <w:vAlign w:val="center"/>
+            <w:hideMark/>
+          </w:tcPr>
+          <w:p>
+            <w:pPr>
+              <w:spacing w:after="0" w:line="240" w:lineRule="auto"/>
+              <w:jc w:val="center"/>
+              <w:rPr>
+                <w:rFonts w:ascii="Calibri" w:eastAsia="Times New Roman" w:hAnsi="Calibri" w:cs="Calibri"/>
+                <w:color w:val="000000"/>
+              </w:rPr>
+            </w:pPr>
+            <w:r>
+              <w:rPr>
+                <w:rFonts w:ascii="Calibri" w:eastAsia="Times New Roman" w:hAnsi="Calibri" w:cs="Calibri"/>
+                <w:color w:val="000000"/>
+              </w:rPr>
+              <w:t>3</w:t>
+            </w:r>
+          </w:p>
+        </w:tc>
+        <w:tc>
+          <w:tcPr>
+            <w:tcW w:w="5792" w:type="dxa"/>
+            <w:tcBorders>
+              <w:top w:val="nil"/>
+              <w:left w:val="nil"/>
+              <w:bottom w:val="single" w:sz="4" w:space="0" w:color="auto"/>
+              <w:right w:val="single" w:sz="4" w:space="0" w:color="auto"/>
+            </w:tcBorders>
+            <w:shd w:val="clear" w:color="auto" w:fill="auto"/>
+            <w:noWrap/>
+            <w:vAlign w:val="center"/>
+            <w:hideMark/>
+          </w:tcPr>
+          <w:p>
+            <w:pPr>
+              <w:rPr>
+                <w:strike/>
+              </w:rPr>
+            </w:pPr>
+            <w:r>
+              <w:rPr>
+                <w:strike/>
+                <w:sz w:val="24"/>
+                <w:szCs w:val="24"/>
+              </w:rPr>
+              <w:t>Add new belt (</w:t>
+            </w:r>
+            <w:hyperlink r:id="rId10" w:history="1">
+              <w:r>
+                <w:rPr>
+                  <w:rStyle w:val="Hyperlink"/>
+                  <w:strike/>
+                  <w:sz w:val="24"/>
+                  <w:szCs w:val="24"/>
+                </w:rPr>
+                <w:t>amazon</w:t>
+              </w:r>
+            </w:hyperlink>
+            <w:r>
+              <w:rPr>
+                <w:strike/>
+                <w:sz w:val="24"/>
+                <w:szCs w:val="24"/>
+              </w:rPr>
+              <w:t>)</w:t>
+            </w:r>
+            <w:r>
+              <w:rPr>
+                <w:rFonts w:ascii="Calibri" w:eastAsia="Times New Roman" w:hAnsi="Calibri" w:cs="Calibri"/>
+                <w:color w:val="000000"/>
+              </w:rPr>
+              <w:t> </w:t>
+            </w:r>
+          </w:p>
+        </w:tc>
+      </w:tr>
+      <w:tr>
+        <w:trPr>
+          <w:trHeight w:val="462"/>
+        </w:trPr>
+        <w:tc>
+          <w:tcPr>
+            <w:tcW w:w="1462" w:type="dxa"/>
+            <w:tcBorders>
+              <w:top w:val="nil"/>
+              <w:left w:val="single" w:sz="4" w:space="0" w:color="auto"/>
+              <w:bottom w:val="single" w:sz="4" w:space="0" w:color="auto"/>
+              <w:right w:val="single" w:sz="4" w:space="0" w:color="auto"/>
+            </w:tcBorders>
+            <w:vAlign w:val="center"/>
+          </w:tcPr>
+          <w:p>
+            <w:pPr>
+              <w:spacing w:after="0" w:line="240" w:lineRule="auto"/>
+              <w:jc w:val="center"/>
+              <w:rPr>
+                <w:rFonts w:ascii="Calibri" w:eastAsia="Times New Roman" w:hAnsi="Calibri" w:cs="Calibri"/>
+                <w:color w:val="000000"/>
+              </w:rPr>
+            </w:pPr>
+            <w:r>
+              <w:rPr>
+                <w:rFonts w:ascii="Calibri" w:eastAsia="Times New Roman" w:hAnsi="Calibri" w:cs="Calibri"/>
+                <w:color w:val="000000"/>
+              </w:rPr>
+              <w:t>Prototype Optimization</w:t>
+            </w:r>
+          </w:p>
+        </w:tc>
+        <w:tc>
+          <w:tcPr>
+            <w:tcW w:w="1251" w:type="dxa"/>
+            <w:tcBorders>
+              <w:top w:val="nil"/>
+              <w:left w:val="single" w:sz="4" w:space="0" w:color="auto"/>
+              <w:bottom w:val="single" w:sz="4" w:space="0" w:color="auto"/>
+              <w:right w:val="single" w:sz="4" w:space="0" w:color="auto"/>
+            </w:tcBorders>
+            <w:vAlign w:val="center"/>
+          </w:tcPr>
+          <w:p>
+            <w:pPr>
+              <w:spacing w:after="0" w:line="240" w:lineRule="auto"/>
+              <w:jc w:val="center"/>
+              <w:rPr>
+                <w:rFonts w:ascii="Calibri" w:eastAsia="Times New Roman" w:hAnsi="Calibri" w:cs="Calibri"/>
+                <w:color w:val="000000"/>
+              </w:rPr>
+            </w:pPr>
+            <w:r>
+              <w:rPr>
+                <w:rFonts w:ascii="Calibri" w:eastAsia="Times New Roman" w:hAnsi="Calibri" w:cs="Calibri"/>
+                <w:color w:val="000000"/>
+              </w:rPr>
+              <w:t>2</w:t>
+            </w:r>
+          </w:p>
+        </w:tc>
+        <w:tc>
+          <w:tcPr>
+            <w:tcW w:w="1184" w:type="dxa"/>
+            <w:tcBorders>
+              <w:top w:val="nil"/>
+              <w:left w:val="single" w:sz="4" w:space="0" w:color="auto"/>
+              <w:bottom w:val="single" w:sz="4" w:space="0" w:color="auto"/>
+              <w:right w:val="single" w:sz="4" w:space="0" w:color="auto"/>
+            </w:tcBorders>
+            <w:vAlign w:val="center"/>
+          </w:tcPr>
+          <w:p>
+            <w:pPr>
+              <w:spacing w:after="0" w:line="240" w:lineRule="auto"/>
+              <w:jc w:val="center"/>
+              <w:rPr>
+                <w:rFonts w:ascii="Calibri" w:eastAsia="Times New Roman" w:hAnsi="Calibri" w:cs="Calibri"/>
+                <w:color w:val="000000"/>
+              </w:rPr>
+            </w:pPr>
+            <w:r>
+              <w:rPr>
+                <w:rFonts w:ascii="Calibri" w:eastAsia="Times New Roman" w:hAnsi="Calibri" w:cs="Calibri"/>
+                <w:color w:val="000000"/>
+              </w:rPr>
+              <w:t>10-27</w:t>
+            </w:r>
+          </w:p>
+        </w:tc>
+        <w:tc>
+          <w:tcPr>
+            <w:tcW w:w="669" w:type="dxa"/>
+            <w:tcBorders>
+              <w:top w:val="nil"/>
+              <w:left w:val="nil"/>
+              <w:bottom w:val="single" w:sz="4" w:space="0" w:color="auto"/>
+              <w:right w:val="single" w:sz="4" w:space="0" w:color="auto"/>
+            </w:tcBorders>
+            <w:shd w:val="clear" w:color="auto" w:fill="auto"/>
+            <w:noWrap/>
+            <w:vAlign w:val="center"/>
+            <w:hideMark/>
+          </w:tcPr>
+          <w:p>
+            <w:pPr>
+              <w:spacing w:after="0" w:line="240" w:lineRule="auto"/>
+              <w:jc w:val="center"/>
+              <w:rPr>
+                <w:rFonts w:ascii="Calibri" w:eastAsia="Times New Roman" w:hAnsi="Calibri" w:cs="Calibri"/>
+                <w:color w:val="000000"/>
+              </w:rPr>
+            </w:pPr>
+            <w:r>
+              <w:rPr>
+                <w:rFonts w:ascii="Calibri" w:eastAsia="Times New Roman" w:hAnsi="Calibri" w:cs="Calibri"/>
+                <w:color w:val="000000"/>
+              </w:rPr>
+              <w:t>4</w:t>
+            </w:r>
+          </w:p>
+        </w:tc>
+        <w:tc>
+          <w:tcPr>
+            <w:tcW w:w="5792" w:type="dxa"/>
+            <w:tcBorders>
+              <w:top w:val="nil"/>
+              <w:left w:val="nil"/>
+              <w:bottom w:val="single" w:sz="4" w:space="0" w:color="auto"/>
+              <w:right w:val="single" w:sz="4" w:space="0" w:color="auto"/>
+            </w:tcBorders>
+            <w:shd w:val="clear" w:color="auto" w:fill="auto"/>
+            <w:noWrap/>
+            <w:vAlign w:val="center"/>
+            <w:hideMark/>
+          </w:tcPr>
+          <w:p>
+            <w:pPr>
+              <w:spacing w:after="0" w:line="240" w:lineRule="auto"/>
+              <w:rPr>
+                <w:rFonts w:ascii="Calibri" w:eastAsia="Times New Roman" w:hAnsi="Calibri" w:cs="Calibri"/>
+                <w:color w:val="000000"/>
+              </w:rPr>
+            </w:pPr>
+            <w:r>
+              <w:rPr>
+                <w:rFonts w:ascii="Calibri" w:eastAsia="Times New Roman" w:hAnsi="Calibri" w:cs="Calibri"/>
+                <w:color w:val="000000"/>
+              </w:rPr>
+              <w:t> </w:t>
+            </w:r>
+            <w:r>
+              <w:rPr>
+                <w:rFonts w:ascii="Calibri" w:eastAsia="Times New Roman" w:hAnsi="Calibri" w:cs="Calibri"/>
+                <w:color w:val="000000"/>
+              </w:rPr>
+              <w:t xml:space="preserve">Overall optimization/shaping of all parts </w:t>
+            </w:r>
+          </w:p>
+        </w:tc>
+      </w:tr>
+    </w:tbl>
+    <w:p>
+      <w:pPr>
         <w:rPr>
-          <w:color w:val="00B0F0"/>
-          <w:sz w:val="72"/>
-          <w:szCs w:val="72"/>
+          <w:sz w:val="24"/>
+          <w:szCs w:val="24"/>
         </w:rPr>
       </w:pPr>
     </w:p>
     <w:p>
       <w:pPr>
-        <w:jc w:val="center"/>
         <w:rPr>
-          <w:color w:val="00B0F0"/>
-          <w:sz w:val="72"/>
-          <w:szCs w:val="72"/>
+          <w:sz w:val="24"/>
+          <w:szCs w:val="24"/>
         </w:rPr>
-      </w:pPr>
-    </w:p>
-    <w:p>
-      <w:pPr>
-        <w:jc w:val="center"/>
-        <w:rPr>
-          <w:color w:val="00B0F0"/>
-          <w:sz w:val="72"/>
-          <w:szCs w:val="72"/>
-        </w:rPr>
-      </w:pPr>
-    </w:p>
-    <w:p>
-      <w:pPr>
-        <w:jc w:val="center"/>
-        <w:rPr>
-          <w:color w:val="00B0F0"/>
-          <w:sz w:val="72"/>
-          <w:szCs w:val="72"/>
-        </w:rPr>
-      </w:pPr>
-    </w:p>
-    <w:p>
-      <w:pPr>
-        <w:jc w:val="center"/>
-        <w:rPr>
-          <w:color w:val="00B0F0"/>
-          <w:sz w:val="72"/>
-          <w:szCs w:val="72"/>
-        </w:rPr>
-      </w:pPr>
-    </w:p>
-    <w:p>
-      <w:pPr>
-        <w:jc w:val="center"/>
-        <w:rPr>
-          <w:color w:val="00B0F0"/>
-          <w:sz w:val="72"/>
-          <w:szCs w:val="72"/>
-        </w:rPr>
-      </w:pPr>
-    </w:p>
-    <w:p>
-      <w:pPr>
-        <w:jc w:val="center"/>
-        <w:rPr>
-          <w:color w:val="00B0F0"/>
-          <w:sz w:val="72"/>
-          <w:szCs w:val="72"/>
-        </w:rPr>
-      </w:pPr>
-    </w:p>
-    <w:p>
-      <w:pPr>
-        <w:pStyle w:val="Heading1"/>
-      </w:pPr>
-    </w:p>
-    <w:p/>
-    <w:p/>
-    <w:p>
-      <w:pPr>
-        <w:pStyle w:val="ListParagraph"/>
-        <w:numPr>
-          <w:ilvl w:val="0"/>
-          <w:numId w:val="2"/>
-        </w:numPr>
       </w:pPr>
       <w:r>
         <w:rPr>
           <w:sz w:val="24"/>
           <w:szCs w:val="24"/>
         </w:rPr>
-        <w:lastRenderedPageBreak/>
-        <w:t xml:space="preserve">Create gearbox </w:t>
+        <w:t>Linear Actuators:</w:t>
       </w:r>
+    </w:p>
+    <w:p>
+      <w:pPr>
+        <w:pStyle w:val="ListParagraph"/>
+        <w:numPr>
+          <w:ilvl w:val="0"/>
+          <w:numId w:val="5"/>
+        </w:numPr>
+        <w:rPr>
+          <w:sz w:val="24"/>
+          <w:szCs w:val="24"/>
+        </w:rPr>
+      </w:pPr>
       <w:r>
         <w:rPr>
           <w:sz w:val="24"/>
           <w:szCs w:val="24"/>
         </w:rPr>
-        <w:t>to speed up left/right slider movement</w:t>
+        <w:t>Belt driven</w:t>
       </w:r>
     </w:p>
     <w:p>
@@ -151,15 +1213,19 @@
         <w:pStyle w:val="ListParagraph"/>
         <w:numPr>
           <w:ilvl w:val="1"/>
-          <w:numId w:val="2"/>
+          <w:numId w:val="5"/>
         </w:numPr>
+        <w:rPr>
+          <w:sz w:val="24"/>
+          <w:szCs w:val="24"/>
+        </w:rPr>
       </w:pPr>
       <w:r>
         <w:rPr>
           <w:sz w:val="24"/>
           <w:szCs w:val="24"/>
         </w:rPr>
-        <w:t>Create 1 to 2 ratio gear box.</w:t>
+        <w:t>Slippage at high acceleration</w:t>
       </w:r>
     </w:p>
     <w:p>
@@ -167,47 +1233,59 @@
         <w:pStyle w:val="ListParagraph"/>
         <w:numPr>
           <w:ilvl w:val="1"/>
-          <w:numId w:val="2"/>
+          <w:numId w:val="5"/>
         </w:numPr>
+        <w:rPr>
+          <w:sz w:val="24"/>
+          <w:szCs w:val="24"/>
+        </w:rPr>
       </w:pPr>
       <w:r>
         <w:rPr>
           <w:sz w:val="24"/>
           <w:szCs w:val="24"/>
         </w:rPr>
-        <w:t>Will need a better belt (tooth belt probably)</w:t>
+        <w:t>Heat</w:t>
       </w:r>
     </w:p>
     <w:p>
       <w:pPr>
         <w:pStyle w:val="ListParagraph"/>
         <w:numPr>
-          <w:ilvl w:val="1"/>
-          <w:numId w:val="2"/>
+          <w:ilvl w:val="0"/>
+          <w:numId w:val="5"/>
         </w:numPr>
+        <w:rPr>
+          <w:sz w:val="24"/>
+          <w:szCs w:val="24"/>
+        </w:rPr>
       </w:pPr>
       <w:r>
         <w:rPr>
           <w:sz w:val="24"/>
           <w:szCs w:val="24"/>
         </w:rPr>
-        <w:t>Make current pulley stronger for bigger belt. Also add teeth to it</w:t>
+        <w:t>Rack and Pinion</w:t>
       </w:r>
     </w:p>
     <w:p>
       <w:pPr>
         <w:pStyle w:val="ListParagraph"/>
         <w:numPr>
-          <w:ilvl w:val="0"/>
-          <w:numId w:val="2"/>
+          <w:ilvl w:val="1"/>
+          <w:numId w:val="5"/>
         </w:numPr>
+        <w:rPr>
+          <w:sz w:val="24"/>
+          <w:szCs w:val="24"/>
+        </w:rPr>
       </w:pPr>
       <w:r>
         <w:rPr>
           <w:sz w:val="24"/>
           <w:szCs w:val="24"/>
         </w:rPr>
-        <w:t>Design mechanism to extend out</w:t>
+        <w:t>Helical rack is better than ball screw</w:t>
       </w:r>
     </w:p>
     <w:p>
@@ -215,59 +1293,137 @@
         <w:pStyle w:val="ListParagraph"/>
         <w:numPr>
           <w:ilvl w:val="1"/>
-          <w:numId w:val="2"/>
+          <w:numId w:val="5"/>
         </w:numPr>
+        <w:rPr>
+          <w:sz w:val="24"/>
+          <w:szCs w:val="24"/>
+        </w:rPr>
       </w:pPr>
       <w:r>
         <w:rPr>
           <w:sz w:val="24"/>
           <w:szCs w:val="24"/>
         </w:rPr>
-        <w:t>Worm gear?</w:t>
+        <w:t>More precise than belt driven and responds better to acceleration</w:t>
       </w:r>
     </w:p>
     <w:p>
       <w:pPr>
-        <w:pStyle w:val="ListParagraph"/>
-        <w:numPr>
-          <w:ilvl w:val="1"/>
-          <w:numId w:val="2"/>
-        </w:numPr>
+        <w:rPr>
+          <w:sz w:val="24"/>
+          <w:szCs w:val="24"/>
+        </w:rPr>
       </w:pPr>
       <w:r>
         <w:rPr>
           <w:sz w:val="24"/>
           <w:szCs w:val="24"/>
         </w:rPr>
-        <w:t>Long tooth gear?</w:t>
+        <w:t>Ultimately, they will both get the job done. Try belt driven first</w:t>
       </w:r>
     </w:p>
     <w:p>
       <w:pPr>
-        <w:pStyle w:val="ListParagraph"/>
-        <w:numPr>
-          <w:ilvl w:val="0"/>
-          <w:numId w:val="2"/>
-        </w:numPr>
+        <w:rPr>
+          <w:sz w:val="24"/>
+          <w:szCs w:val="24"/>
+        </w:rPr>
+      </w:pPr>
+    </w:p>
+    <w:p>
+      <w:pPr>
+        <w:rPr>
+          <w:sz w:val="24"/>
+          <w:szCs w:val="24"/>
+        </w:rPr>
       </w:pPr>
       <w:r>
         <w:rPr>
           <w:sz w:val="24"/>
           <w:szCs w:val="24"/>
         </w:rPr>
-        <w:t>Reduce friction on system</w:t>
+        <w:t xml:space="preserve">Have prototype finished by </w:t>
+      </w:r>
+      <w:r>
+        <w:rPr>
+          <w:color w:val="FF0000"/>
+          <w:sz w:val="24"/>
+          <w:szCs w:val="24"/>
+        </w:rPr>
+        <w:t xml:space="preserve">October </w:t>
+      </w:r>
+      <w:r>
+        <w:rPr>
+          <w:color w:val="FF0000"/>
+          <w:sz w:val="24"/>
+          <w:szCs w:val="24"/>
+        </w:rPr>
+        <w:t>27</w:t>
       </w:r>
     </w:p>
     <w:p>
       <w:pPr>
+        <w:pStyle w:val="Heading1"/>
+      </w:pPr>
+      <w:r>
+        <w:t>Electrical</w:t>
+      </w:r>
+    </w:p>
+    <w:p>
+      <w:pPr>
         <w:pStyle w:val="ListParagraph"/>
         <w:numPr>
           <w:ilvl w:val="0"/>
-          <w:numId w:val="2"/>
+          <w:numId w:val="4"/>
         </w:numPr>
       </w:pPr>
       <w:r>
-        <w:t>Add electronics inside</w:t>
+        <w:t>Electronics Development Planning (issue-7)</w:t>
+      </w:r>
+    </w:p>
+    <w:p>
+      <w:pPr>
+        <w:pStyle w:val="ListParagraph"/>
+        <w:numPr>
+          <w:ilvl w:val="0"/>
+          <w:numId w:val="4"/>
+        </w:numPr>
+      </w:pPr>
+      <w:r>
+        <w:lastRenderedPageBreak/>
+        <w:t>Component selection (issue-5)</w:t>
+      </w:r>
+    </w:p>
+    <w:p>
+      <w:pPr>
+        <w:rPr>
+          <w:rFonts w:asciiTheme="majorHAnsi" w:eastAsiaTheme="majorEastAsia" w:hAnsiTheme="majorHAnsi" w:cstheme="majorBidi"/>
+          <w:color w:val="2F5496" w:themeColor="accent1" w:themeShade="BF"/>
+          <w:sz w:val="32"/>
+          <w:szCs w:val="32"/>
+        </w:rPr>
+      </w:pPr>
+      <w:r>
+        <w:rPr>
+          <w:rFonts w:asciiTheme="majorHAnsi" w:eastAsiaTheme="majorEastAsia" w:hAnsiTheme="majorHAnsi" w:cstheme="majorBidi"/>
+          <w:color w:val="2F5496" w:themeColor="accent1" w:themeShade="BF"/>
+          <w:sz w:val="32"/>
+          <w:szCs w:val="32"/>
+        </w:rPr>
+        <w:t>Software</w:t>
+      </w:r>
+    </w:p>
+    <w:p>
+      <w:pPr>
+        <w:pStyle w:val="ListParagraph"/>
+        <w:numPr>
+          <w:ilvl w:val="0"/>
+          <w:numId w:val="3"/>
+        </w:numPr>
+      </w:pPr>
+      <w:r>
+        <w:t>Software Development Planning</w:t>
       </w:r>
     </w:p>
     <w:sectPr>
@@ -283,9 +1439,215 @@
 <file path=word/numbering.xml><?xml version="1.0" encoding="utf-8"?>
 <w:numbering xmlns:wpc="http://schemas.microsoft.com/office/word/2010/wordprocessingCanvas" xmlns:cx="http://schemas.microsoft.com/office/drawing/2014/chartex" xmlns:cx1="http://schemas.microsoft.com/office/drawing/2015/9/8/chartex" xmlns:cx2="http://schemas.microsoft.com/office/drawing/2015/10/21/chartex" xmlns:cx3="http://schemas.microsoft.com/office/drawing/2016/5/9/chartex" xmlns:cx4="http://schemas.microsoft.com/office/drawing/2016/5/10/chartex" xmlns:cx5="http://schemas.microsoft.com/office/drawing/2016/5/11/chartex" xmlns:cx6="http://schemas.microsoft.com/office/drawing/2016/5/12/chartex" xmlns:cx7="http://schemas.microsoft.com/office/drawing/2016/5/13/chartex" xmlns:cx8="http://schemas.microsoft.com/office/drawing/2016/5/14/chartex" xmlns:mc="http://schemas.openxmlformats.org/markup-compatibility/2006" xmlns:aink="http://schemas.microsoft.com/office/drawing/2016/ink" xmlns:am3d="http://schemas.microsoft.com/office/drawing/2017/model3d" xmlns:o="urn:schemas-microsoft-com:office:office" xmlns:oel="http://schemas.microsoft.com/office/2019/extlst" xmlns:r="http://schemas.openxmlformats.org/officeDocument/2006/relationships" xmlns:m="http://schemas.openxmlformats.org/officeDocument/2006/math" xmlns:v="urn:schemas-microsoft-com:vml" xmlns:wp14="http://schemas.microsoft.com/office/word/2010/wordprocessingDrawing" xmlns:wp="http://schemas.openxmlformats.org/drawingml/2006/wordprocessingDrawing" xmlns:w10="urn:schemas-microsoft-com:office:word" xmlns:w="http://schemas.openxmlformats.org/wordprocessingml/2006/main" xmlns:w14="http://schemas.microsoft.com/office/word/2010/wordml" xmlns:w15="http://schemas.microsoft.com/office/word/2012/wordml" xmlns:w16cex="http://schemas.microsoft.com/office/word/2018/wordml/cex" xmlns:w16cid="http://schemas.microsoft.com/office/word/2016/wordml/cid" xmlns:w16="http://schemas.microsoft.com/office/word/2018/wordml" xmlns:w16sdtdh="http://schemas.microsoft.com/office/word/2020/wordml/sdtdatahash" xmlns:w16se="http://schemas.microsoft.com/office/word/2015/wordml/symex" xmlns:wpg="http://schemas.microsoft.com/office/word/2010/wordprocessingGroup" xmlns:wpi="http://schemas.microsoft.com/office/word/2010/wordprocessingInk" xmlns:wne="http://schemas.microsoft.com/office/word/2006/wordml" xmlns:wps="http://schemas.microsoft.com/office/word/2010/wordprocessingShape" mc:Ignorable="w14 w15 w16se w16cid w16 w16cex w16sdtdh wp14">
   <w:abstractNum w:abstractNumId="0" w15:restartNumberingAfterBreak="0">
+    <w:nsid w:val="039C16EE"/>
+    <w:multiLevelType w:val="hybridMultilevel"/>
+    <w:tmpl w:val="DC7650FE"/>
+    <w:lvl w:ilvl="0" w:tplc="04090001">
+      <w:start w:val="1"/>
+      <w:numFmt w:val="bullet"/>
+      <w:lvlText w:val=""/>
+      <w:lvlJc w:val="left"/>
+      <w:pPr>
+        <w:ind w:left="720" w:hanging="360"/>
+      </w:pPr>
+      <w:rPr>
+        <w:rFonts w:ascii="Symbol" w:hAnsi="Symbol" w:hint="default"/>
+      </w:rPr>
+    </w:lvl>
+    <w:lvl w:ilvl="1" w:tplc="04090003" w:tentative="1">
+      <w:start w:val="1"/>
+      <w:numFmt w:val="bullet"/>
+      <w:lvlText w:val="o"/>
+      <w:lvlJc w:val="left"/>
+      <w:pPr>
+        <w:ind w:left="1440" w:hanging="360"/>
+      </w:pPr>
+      <w:rPr>
+        <w:rFonts w:ascii="Courier New" w:hAnsi="Courier New" w:cs="Courier New" w:hint="default"/>
+      </w:rPr>
+    </w:lvl>
+    <w:lvl w:ilvl="2" w:tplc="04090005" w:tentative="1">
+      <w:start w:val="1"/>
+      <w:numFmt w:val="bullet"/>
+      <w:lvlText w:val=""/>
+      <w:lvlJc w:val="left"/>
+      <w:pPr>
+        <w:ind w:left="2160" w:hanging="360"/>
+      </w:pPr>
+      <w:rPr>
+        <w:rFonts w:ascii="Wingdings" w:hAnsi="Wingdings" w:hint="default"/>
+      </w:rPr>
+    </w:lvl>
+    <w:lvl w:ilvl="3" w:tplc="04090001" w:tentative="1">
+      <w:start w:val="1"/>
+      <w:numFmt w:val="bullet"/>
+      <w:lvlText w:val=""/>
+      <w:lvlJc w:val="left"/>
+      <w:pPr>
+        <w:ind w:left="2880" w:hanging="360"/>
+      </w:pPr>
+      <w:rPr>
+        <w:rFonts w:ascii="Symbol" w:hAnsi="Symbol" w:hint="default"/>
+      </w:rPr>
+    </w:lvl>
+    <w:lvl w:ilvl="4" w:tplc="04090003" w:tentative="1">
+      <w:start w:val="1"/>
+      <w:numFmt w:val="bullet"/>
+      <w:lvlText w:val="o"/>
+      <w:lvlJc w:val="left"/>
+      <w:pPr>
+        <w:ind w:left="3600" w:hanging="360"/>
+      </w:pPr>
+      <w:rPr>
+        <w:rFonts w:ascii="Courier New" w:hAnsi="Courier New" w:cs="Courier New" w:hint="default"/>
+      </w:rPr>
+    </w:lvl>
+    <w:lvl w:ilvl="5" w:tplc="04090005" w:tentative="1">
+      <w:start w:val="1"/>
+      <w:numFmt w:val="bullet"/>
+      <w:lvlText w:val=""/>
+      <w:lvlJc w:val="left"/>
+      <w:pPr>
+        <w:ind w:left="4320" w:hanging="360"/>
+      </w:pPr>
+      <w:rPr>
+        <w:rFonts w:ascii="Wingdings" w:hAnsi="Wingdings" w:hint="default"/>
+      </w:rPr>
+    </w:lvl>
+    <w:lvl w:ilvl="6" w:tplc="04090001" w:tentative="1">
+      <w:start w:val="1"/>
+      <w:numFmt w:val="bullet"/>
+      <w:lvlText w:val=""/>
+      <w:lvlJc w:val="left"/>
+      <w:pPr>
+        <w:ind w:left="5040" w:hanging="360"/>
+      </w:pPr>
+      <w:rPr>
+        <w:rFonts w:ascii="Symbol" w:hAnsi="Symbol" w:hint="default"/>
+      </w:rPr>
+    </w:lvl>
+    <w:lvl w:ilvl="7" w:tplc="04090003" w:tentative="1">
+      <w:start w:val="1"/>
+      <w:numFmt w:val="bullet"/>
+      <w:lvlText w:val="o"/>
+      <w:lvlJc w:val="left"/>
+      <w:pPr>
+        <w:ind w:left="5760" w:hanging="360"/>
+      </w:pPr>
+      <w:rPr>
+        <w:rFonts w:ascii="Courier New" w:hAnsi="Courier New" w:cs="Courier New" w:hint="default"/>
+      </w:rPr>
+    </w:lvl>
+    <w:lvl w:ilvl="8" w:tplc="04090005" w:tentative="1">
+      <w:start w:val="1"/>
+      <w:numFmt w:val="bullet"/>
+      <w:lvlText w:val=""/>
+      <w:lvlJc w:val="left"/>
+      <w:pPr>
+        <w:ind w:left="6480" w:hanging="360"/>
+      </w:pPr>
+      <w:rPr>
+        <w:rFonts w:ascii="Wingdings" w:hAnsi="Wingdings" w:hint="default"/>
+      </w:rPr>
+    </w:lvl>
+  </w:abstractNum>
+  <w:abstractNum w:abstractNumId="1" w15:restartNumberingAfterBreak="0">
     <w:nsid w:val="3EBF58EB"/>
     <w:multiLevelType w:val="hybridMultilevel"/>
-    <w:tmpl w:val="40C29E10"/>
+    <w:tmpl w:val="1F545318"/>
+    <w:lvl w:ilvl="0" w:tplc="1A80F2B0">
+      <w:start w:val="1"/>
+      <w:numFmt w:val="decimal"/>
+      <w:lvlText w:val="%1."/>
+      <w:lvlJc w:val="left"/>
+      <w:pPr>
+        <w:ind w:left="720" w:hanging="360"/>
+      </w:pPr>
+      <w:rPr>
+        <w:rFonts w:hint="default"/>
+        <w:strike w:val="0"/>
+      </w:rPr>
+    </w:lvl>
+    <w:lvl w:ilvl="1" w:tplc="CD5E2A4E">
+      <w:start w:val="1"/>
+      <w:numFmt w:val="decimal"/>
+      <w:lvlText w:val="%2."/>
+      <w:lvlJc w:val="left"/>
+      <w:pPr>
+        <w:ind w:left="1440" w:hanging="360"/>
+      </w:pPr>
+      <w:rPr>
+        <w:rFonts w:asciiTheme="minorHAnsi" w:eastAsiaTheme="minorHAnsi" w:hAnsiTheme="minorHAnsi" w:cstheme="minorBidi"/>
+      </w:rPr>
+    </w:lvl>
+    <w:lvl w:ilvl="2" w:tplc="0409001B" w:tentative="1">
+      <w:start w:val="1"/>
+      <w:numFmt w:val="lowerRoman"/>
+      <w:lvlText w:val="%3."/>
+      <w:lvlJc w:val="right"/>
+      <w:pPr>
+        <w:ind w:left="2160" w:hanging="180"/>
+      </w:pPr>
+    </w:lvl>
+    <w:lvl w:ilvl="3" w:tplc="0409000F" w:tentative="1">
+      <w:start w:val="1"/>
+      <w:numFmt w:val="decimal"/>
+      <w:lvlText w:val="%4."/>
+      <w:lvlJc w:val="left"/>
+      <w:pPr>
+        <w:ind w:left="2880" w:hanging="360"/>
+      </w:pPr>
+    </w:lvl>
+    <w:lvl w:ilvl="4" w:tplc="04090019" w:tentative="1">
+      <w:start w:val="1"/>
+      <w:numFmt w:val="lowerLetter"/>
+      <w:lvlText w:val="%5."/>
+      <w:lvlJc w:val="left"/>
+      <w:pPr>
+        <w:ind w:left="3600" w:hanging="360"/>
+      </w:pPr>
+    </w:lvl>
+    <w:lvl w:ilvl="5" w:tplc="0409001B" w:tentative="1">
+      <w:start w:val="1"/>
+      <w:numFmt w:val="lowerRoman"/>
+      <w:lvlText w:val="%6."/>
+      <w:lvlJc w:val="right"/>
+      <w:pPr>
+        <w:ind w:left="4320" w:hanging="180"/>
+      </w:pPr>
+    </w:lvl>
+    <w:lvl w:ilvl="6" w:tplc="0409000F" w:tentative="1">
+      <w:start w:val="1"/>
+      <w:numFmt w:val="decimal"/>
+      <w:lvlText w:val="%7."/>
+      <w:lvlJc w:val="left"/>
+      <w:pPr>
+        <w:ind w:left="5040" w:hanging="360"/>
+      </w:pPr>
+    </w:lvl>
+    <w:lvl w:ilvl="7" w:tplc="04090019" w:tentative="1">
+      <w:start w:val="1"/>
+      <w:numFmt w:val="lowerLetter"/>
+      <w:lvlText w:val="%8."/>
+      <w:lvlJc w:val="left"/>
+      <w:pPr>
+        <w:ind w:left="5760" w:hanging="360"/>
+      </w:pPr>
+    </w:lvl>
+    <w:lvl w:ilvl="8" w:tplc="0409001B" w:tentative="1">
+      <w:start w:val="1"/>
+      <w:numFmt w:val="lowerRoman"/>
+      <w:lvlText w:val="%9."/>
+      <w:lvlJc w:val="right"/>
+      <w:pPr>
+        <w:ind w:left="6480" w:hanging="180"/>
+      </w:pPr>
+    </w:lvl>
+  </w:abstractNum>
+  <w:abstractNum w:abstractNumId="2" w15:restartNumberingAfterBreak="0">
+    <w:nsid w:val="49B31BA6"/>
+    <w:multiLevelType w:val="hybridMultilevel"/>
+    <w:tmpl w:val="B860BD8C"/>
     <w:lvl w:ilvl="0" w:tplc="197C24CE">
       <w:start w:val="1"/>
       <w:numFmt w:val="decimal"/>
@@ -298,7 +1660,7 @@
         <w:rFonts w:hint="default"/>
       </w:rPr>
     </w:lvl>
-    <w:lvl w:ilvl="1" w:tplc="04090019">
+    <w:lvl w:ilvl="1" w:tplc="04090019" w:tentative="1">
       <w:start w:val="1"/>
       <w:numFmt w:val="lowerLetter"/>
       <w:lvlText w:val="%2."/>
@@ -371,7 +1733,185 @@
       </w:pPr>
     </w:lvl>
   </w:abstractNum>
-  <w:abstractNum w:abstractNumId="1" w15:restartNumberingAfterBreak="0">
+  <w:abstractNum w:abstractNumId="3" w15:restartNumberingAfterBreak="0">
+    <w:nsid w:val="62285FA4"/>
+    <w:multiLevelType w:val="hybridMultilevel"/>
+    <w:tmpl w:val="2050E8C4"/>
+    <w:lvl w:ilvl="0" w:tplc="0409000F">
+      <w:start w:val="1"/>
+      <w:numFmt w:val="decimal"/>
+      <w:lvlText w:val="%1."/>
+      <w:lvlJc w:val="left"/>
+      <w:pPr>
+        <w:ind w:left="720" w:hanging="360"/>
+      </w:pPr>
+      <w:rPr>
+        <w:rFonts w:hint="default"/>
+      </w:rPr>
+    </w:lvl>
+    <w:lvl w:ilvl="1" w:tplc="04090019" w:tentative="1">
+      <w:start w:val="1"/>
+      <w:numFmt w:val="lowerLetter"/>
+      <w:lvlText w:val="%2."/>
+      <w:lvlJc w:val="left"/>
+      <w:pPr>
+        <w:ind w:left="1440" w:hanging="360"/>
+      </w:pPr>
+    </w:lvl>
+    <w:lvl w:ilvl="2" w:tplc="0409001B" w:tentative="1">
+      <w:start w:val="1"/>
+      <w:numFmt w:val="lowerRoman"/>
+      <w:lvlText w:val="%3."/>
+      <w:lvlJc w:val="right"/>
+      <w:pPr>
+        <w:ind w:left="2160" w:hanging="180"/>
+      </w:pPr>
+    </w:lvl>
+    <w:lvl w:ilvl="3" w:tplc="0409000F" w:tentative="1">
+      <w:start w:val="1"/>
+      <w:numFmt w:val="decimal"/>
+      <w:lvlText w:val="%4."/>
+      <w:lvlJc w:val="left"/>
+      <w:pPr>
+        <w:ind w:left="2880" w:hanging="360"/>
+      </w:pPr>
+    </w:lvl>
+    <w:lvl w:ilvl="4" w:tplc="04090019" w:tentative="1">
+      <w:start w:val="1"/>
+      <w:numFmt w:val="lowerLetter"/>
+      <w:lvlText w:val="%5."/>
+      <w:lvlJc w:val="left"/>
+      <w:pPr>
+        <w:ind w:left="3600" w:hanging="360"/>
+      </w:pPr>
+    </w:lvl>
+    <w:lvl w:ilvl="5" w:tplc="0409001B" w:tentative="1">
+      <w:start w:val="1"/>
+      <w:numFmt w:val="lowerRoman"/>
+      <w:lvlText w:val="%6."/>
+      <w:lvlJc w:val="right"/>
+      <w:pPr>
+        <w:ind w:left="4320" w:hanging="180"/>
+      </w:pPr>
+    </w:lvl>
+    <w:lvl w:ilvl="6" w:tplc="0409000F" w:tentative="1">
+      <w:start w:val="1"/>
+      <w:numFmt w:val="decimal"/>
+      <w:lvlText w:val="%7."/>
+      <w:lvlJc w:val="left"/>
+      <w:pPr>
+        <w:ind w:left="5040" w:hanging="360"/>
+      </w:pPr>
+    </w:lvl>
+    <w:lvl w:ilvl="7" w:tplc="04090019" w:tentative="1">
+      <w:start w:val="1"/>
+      <w:numFmt w:val="lowerLetter"/>
+      <w:lvlText w:val="%8."/>
+      <w:lvlJc w:val="left"/>
+      <w:pPr>
+        <w:ind w:left="5760" w:hanging="360"/>
+      </w:pPr>
+    </w:lvl>
+    <w:lvl w:ilvl="8" w:tplc="0409001B" w:tentative="1">
+      <w:start w:val="1"/>
+      <w:numFmt w:val="lowerRoman"/>
+      <w:lvlText w:val="%9."/>
+      <w:lvlJc w:val="right"/>
+      <w:pPr>
+        <w:ind w:left="6480" w:hanging="180"/>
+      </w:pPr>
+    </w:lvl>
+  </w:abstractNum>
+  <w:abstractNum w:abstractNumId="4" w15:restartNumberingAfterBreak="0">
+    <w:nsid w:val="70EC5A1D"/>
+    <w:multiLevelType w:val="hybridMultilevel"/>
+    <w:tmpl w:val="5AC0D27E"/>
+    <w:lvl w:ilvl="0" w:tplc="0409000F">
+      <w:start w:val="1"/>
+      <w:numFmt w:val="decimal"/>
+      <w:lvlText w:val="%1."/>
+      <w:lvlJc w:val="left"/>
+      <w:pPr>
+        <w:ind w:left="720" w:hanging="360"/>
+      </w:pPr>
+      <w:rPr>
+        <w:rFonts w:hint="default"/>
+      </w:rPr>
+    </w:lvl>
+    <w:lvl w:ilvl="1" w:tplc="04090019">
+      <w:start w:val="1"/>
+      <w:numFmt w:val="lowerLetter"/>
+      <w:lvlText w:val="%2."/>
+      <w:lvlJc w:val="left"/>
+      <w:pPr>
+        <w:ind w:left="1440" w:hanging="360"/>
+      </w:pPr>
+    </w:lvl>
+    <w:lvl w:ilvl="2" w:tplc="0409001B" w:tentative="1">
+      <w:start w:val="1"/>
+      <w:numFmt w:val="lowerRoman"/>
+      <w:lvlText w:val="%3."/>
+      <w:lvlJc w:val="right"/>
+      <w:pPr>
+        <w:ind w:left="2160" w:hanging="180"/>
+      </w:pPr>
+    </w:lvl>
+    <w:lvl w:ilvl="3" w:tplc="0409000F" w:tentative="1">
+      <w:start w:val="1"/>
+      <w:numFmt w:val="decimal"/>
+      <w:lvlText w:val="%4."/>
+      <w:lvlJc w:val="left"/>
+      <w:pPr>
+        <w:ind w:left="2880" w:hanging="360"/>
+      </w:pPr>
+    </w:lvl>
+    <w:lvl w:ilvl="4" w:tplc="04090019" w:tentative="1">
+      <w:start w:val="1"/>
+      <w:numFmt w:val="lowerLetter"/>
+      <w:lvlText w:val="%5."/>
+      <w:lvlJc w:val="left"/>
+      <w:pPr>
+        <w:ind w:left="3600" w:hanging="360"/>
+      </w:pPr>
+    </w:lvl>
+    <w:lvl w:ilvl="5" w:tplc="0409001B" w:tentative="1">
+      <w:start w:val="1"/>
+      <w:numFmt w:val="lowerRoman"/>
+      <w:lvlText w:val="%6."/>
+      <w:lvlJc w:val="right"/>
+      <w:pPr>
+        <w:ind w:left="4320" w:hanging="180"/>
+      </w:pPr>
+    </w:lvl>
+    <w:lvl w:ilvl="6" w:tplc="0409000F" w:tentative="1">
+      <w:start w:val="1"/>
+      <w:numFmt w:val="decimal"/>
+      <w:lvlText w:val="%7."/>
+      <w:lvlJc w:val="left"/>
+      <w:pPr>
+        <w:ind w:left="5040" w:hanging="360"/>
+      </w:pPr>
+    </w:lvl>
+    <w:lvl w:ilvl="7" w:tplc="04090019" w:tentative="1">
+      <w:start w:val="1"/>
+      <w:numFmt w:val="lowerLetter"/>
+      <w:lvlText w:val="%8."/>
+      <w:lvlJc w:val="left"/>
+      <w:pPr>
+        <w:ind w:left="5760" w:hanging="360"/>
+      </w:pPr>
+    </w:lvl>
+    <w:lvl w:ilvl="8" w:tplc="0409001B" w:tentative="1">
+      <w:start w:val="1"/>
+      <w:numFmt w:val="lowerRoman"/>
+      <w:lvlText w:val="%9."/>
+      <w:lvlJc w:val="right"/>
+      <w:pPr>
+        <w:ind w:left="6480" w:hanging="180"/>
+      </w:pPr>
+    </w:lvl>
+  </w:abstractNum>
+  <w:abstractNum w:abstractNumId="5" w15:restartNumberingAfterBreak="0">
     <w:nsid w:val="7AD17453"/>
     <w:multiLevelType w:val="hybridMultilevel"/>
     <w:tmpl w:val="00202F52"/>
@@ -461,9 +2001,21 @@
     </w:lvl>
   </w:abstractNum>
   <w:num w:numId="1" w16cid:durableId="608897100">
+    <w:abstractNumId w:val="5"/>
+  </w:num>
+  <w:num w:numId="2" w16cid:durableId="1539003717">
     <w:abstractNumId w:val="1"/>
   </w:num>
-  <w:num w:numId="2" w16cid:durableId="1539003717">
+  <w:num w:numId="3" w16cid:durableId="1985155479">
+    <w:abstractNumId w:val="3"/>
+  </w:num>
+  <w:num w:numId="4" w16cid:durableId="1487819145">
+    <w:abstractNumId w:val="2"/>
+  </w:num>
+  <w:num w:numId="5" w16cid:durableId="249312140">
+    <w:abstractNumId w:val="4"/>
+  </w:num>
+  <w:num w:numId="6" w16cid:durableId="1545602047">
     <w:abstractNumId w:val="0"/>
   </w:num>
 </w:numbering>
@@ -940,6 +2492,60 @@
       <w:contextualSpacing/>
     </w:pPr>
   </w:style>
+  <w:style w:type="character" w:styleId="Hyperlink">
+    <w:name w:val="Hyperlink"/>
+    <w:basedOn w:val="DefaultParagraphFont"/>
+    <w:uiPriority w:val="99"/>
+    <w:unhideWhenUsed/>
+    <w:rsid w:val="00B33496"/>
+    <w:rPr>
+      <w:color w:val="0563C1" w:themeColor="hyperlink"/>
+      <w:u w:val="single"/>
+    </w:rPr>
+  </w:style>
+  <w:style w:type="character" w:styleId="UnresolvedMention">
+    <w:name w:val="Unresolved Mention"/>
+    <w:basedOn w:val="DefaultParagraphFont"/>
+    <w:uiPriority w:val="99"/>
+    <w:semiHidden/>
+    <w:unhideWhenUsed/>
+    <w:rsid w:val="00B33496"/>
+    <w:rPr>
+      <w:color w:val="605E5C"/>
+      <w:shd w:val="clear" w:color="auto" w:fill="E1DFDD"/>
+    </w:rPr>
+  </w:style>
+  <w:style w:type="character" w:styleId="FollowedHyperlink">
+    <w:name w:val="FollowedHyperlink"/>
+    <w:basedOn w:val="DefaultParagraphFont"/>
+    <w:uiPriority w:val="99"/>
+    <w:semiHidden/>
+    <w:unhideWhenUsed/>
+    <w:rsid w:val="00377D72"/>
+    <w:rPr>
+      <w:color w:val="954F72" w:themeColor="followedHyperlink"/>
+      <w:u w:val="single"/>
+    </w:rPr>
+  </w:style>
+  <w:style w:type="table" w:styleId="TableGrid">
+    <w:name w:val="Table Grid"/>
+    <w:basedOn w:val="TableNormal"/>
+    <w:uiPriority w:val="39"/>
+    <w:rsid w:val="00C310B8"/>
+    <w:pPr>
+      <w:spacing w:after="0" w:line="240" w:lineRule="auto"/>
+    </w:pPr>
+    <w:tblPr>
+      <w:tblBorders>
+        <w:top w:val="single" w:sz="4" w:space="0" w:color="auto"/>
+        <w:left w:val="single" w:sz="4" w:space="0" w:color="auto"/>
+        <w:bottom w:val="single" w:sz="4" w:space="0" w:color="auto"/>
+        <w:right w:val="single" w:sz="4" w:space="0" w:color="auto"/>
+        <w:insideH w:val="single" w:sz="4" w:space="0" w:color="auto"/>
+        <w:insideV w:val="single" w:sz="4" w:space="0" w:color="auto"/>
+      </w:tblBorders>
+    </w:tblPr>
+  </w:style>
 </w:styles>
 </file>
 
@@ -1236,4 +2842,16 @@
     </a:ext>
   </a:extLst>
 </a:theme>
+</file>
+
+<file path=customXml/item1.xml><?xml version="1.0" encoding="utf-8"?>
+<b:Sources xmlns:b="http://schemas.openxmlformats.org/officeDocument/2006/bibliography" xmlns="http://schemas.openxmlformats.org/officeDocument/2006/bibliography" SelectedStyle="\APASixthEditionOfficeOnline.xsl" StyleName="APA" Version="6"/>
+</file>
+
+<file path=customXml/itemProps1.xml><?xml version="1.0" encoding="utf-8"?>
+<ds:datastoreItem xmlns:ds="http://schemas.openxmlformats.org/officeDocument/2006/customXml" ds:itemID="{CFDF2E08-CE39-44A4-BEB3-E3F2E801133C}">
+  <ds:schemaRefs>
+    <ds:schemaRef ds:uri="http://schemas.openxmlformats.org/officeDocument/2006/bibliography"/>
+  </ds:schemaRefs>
+</ds:datastoreItem>
 </file>
</xml_diff>